<commit_message>
update word example file, with formats and comment
</commit_message>
<xml_diff>
--- a/DOCX/example.en.docx
+++ b/DOCX/example.en.docx
@@ -3,14 +3,30 @@
 <w:document xmlns:wpc="http://schemas.microsoft.com/office/word/2010/wordprocessingCanvas" xmlns:mo="http://schemas.microsoft.com/office/mac/office/2008/main" xmlns:mc="http://schemas.openxmlformats.org/markup-compatibility/2006" xmlns:mv="urn:schemas-microsoft-com:mac:vml" xmlns:o="urn:schemas-microsoft-com:office:office" xmlns:r="http://schemas.openxmlformats.org/officeDocument/2006/relationships" xmlns:m="http://schemas.openxmlformats.org/officeDocument/2006/math" xmlns:v="urn:schemas-microsoft-com:vml" xmlns:wp14="http://schemas.microsoft.com/office/word/2010/wordprocessingDrawing" xmlns:wp="http://schemas.openxmlformats.org/drawingml/2006/wordprocessingDrawing" xmlns:w10="urn:schemas-microsoft-com:office:word" xmlns:w="http://schemas.openxmlformats.org/wordprocessingml/2006/main" xmlns:w14="http://schemas.microsoft.com/office/word/2010/wordml" xmlns:w15="http://schemas.microsoft.com/office/word/2012/wordml" xmlns:wpg="http://schemas.microsoft.com/office/word/2010/wordprocessingGroup" xmlns:wpi="http://schemas.microsoft.com/office/word/2010/wordprocessingInk" xmlns:wne="http://schemas.microsoft.com/office/word/2006/wordml" xmlns:wps="http://schemas.microsoft.com/office/word/2010/wordprocessingShape" mc:Ignorable="w14 w15 wp14">
   <w:body>
     <w:p>
-      <w:r>
+      <w:pPr>
+        <w:rPr>
+          <w:b/>
+        </w:rPr>
+      </w:pPr>
+      <w:r>
+        <w:rPr>
+          <w:b/>
+        </w:rPr>
         <w:t>Hooray, you're here! The day just got better - enjoy the following tips!</w:t>
       </w:r>
     </w:p>
     <w:p/>
     <w:p>
       <w:r>
-        <w:t>A section of text like this is known as a text segment. Start rockin' your translations now!</w:t>
+        <w:t xml:space="preserve">A section of text like this is known as a text segment. Start </w:t>
+      </w:r>
+      <w:proofErr w:type="spellStart"/>
+      <w:r>
+        <w:t>rockin</w:t>
+      </w:r>
+      <w:proofErr w:type="spellEnd"/>
+      <w:r>
+        <w:t>' your translations now!</w:t>
       </w:r>
     </w:p>
     <w:p/>
@@ -31,30 +47,77 @@
         <w:t>Keep your fingers off the mouse. Master your keyboard: Change the status by using one of the shortcut keys:</w:t>
       </w:r>
       <w:r>
-        <w:t xml:space="preserve"> e.g. CTRL+K = Translated.</w:t>
+        <w:t xml:space="preserve"> e.g. </w:t>
+      </w:r>
+      <w:r>
+        <w:rPr>
+          <w:color w:val="4175D4"/>
+        </w:rPr>
+        <w:t>CTRL+K = Translated</w:t>
+      </w:r>
+      <w:r>
+        <w:t>.</w:t>
       </w:r>
       <w:r>
         <w:br/>
       </w:r>
       <w:r>
-        <w:t>You can see other shortcuts by pressing CTRL+H!</w:t>
+        <w:t>You can see other shortcuts by pressing C</w:t>
+      </w:r>
+      <w:bookmarkStart w:id="0" w:name="_GoBack"/>
+      <w:bookmarkEnd w:id="0"/>
+      <w:r>
+        <w:t>TRL+H!</w:t>
       </w:r>
     </w:p>
     <w:p/>
     <w:p>
       <w:r>
-        <w:t>We just like to see you happy, that's why LingoChecks automatically check translation</w:t>
-      </w:r>
-      <w:r>
-        <w:t>s for predetermined criteria.</w:t>
+        <w:t xml:space="preserve">We just like to see you happy, that's why </w:t>
+      </w:r>
+      <w:proofErr w:type="spellStart"/>
+      <w:r>
+        <w:t>LingoChecks</w:t>
+      </w:r>
+      <w:proofErr w:type="spellEnd"/>
+      <w:r>
+        <w:t xml:space="preserve"> automatically check</w:t>
+      </w:r>
+      <w:r>
+        <w:t xml:space="preserve"> translations for predetermined criteria.</w:t>
       </w:r>
       <w:r>
         <w:br/>
       </w:r>
-      <w:bookmarkStart w:id="0" w:name="_GoBack"/>
-      <w:bookmarkEnd w:id="0"/>
-      <w:r>
-        <w:t>Among other checks LingoHub verifies if {placeholders} used in the original text are also present in translated texts.</w:t>
+      <w:r>
+        <w:t xml:space="preserve">Among other checks </w:t>
+      </w:r>
+      <w:proofErr w:type="spellStart"/>
+      <w:r>
+        <w:t>LingoHub</w:t>
+      </w:r>
+      <w:proofErr w:type="spellEnd"/>
+      <w:r>
+        <w:t xml:space="preserve"> verifies if</w:t>
+      </w:r>
+      <w:r>
+        <w:t xml:space="preserve"> </w:t>
+      </w:r>
+      <w:r>
+        <w:rPr>
+          <w:b/>
+          <w:i/>
+        </w:rPr>
+        <w:t>formats inside the Word Document</w:t>
+      </w:r>
+      <w:r>
+        <w:t xml:space="preserve"> is </w:t>
+      </w:r>
+      <w:r>
+        <w:t>used</w:t>
+      </w:r>
+      <w:r>
+        <w:t xml:space="preserve"> in the original text are also present in translated texts.</w:t>
       </w:r>
     </w:p>
     <w:p/>
@@ -66,7 +129,27 @@
     <w:p/>
     <w:p>
       <w:r>
-        <w:t>Dear developers, you are the masters of translation files. Add comments in a file (depends on file format) to provide translators with more information. They are imported as a description, visible in the side panel.</w:t>
+        <w:t xml:space="preserve">Dear developers, you are the masters of translation files. Add </w:t>
+      </w:r>
+      <w:commentRangeStart w:id="1"/>
+      <w:r>
+        <w:t>comments</w:t>
+      </w:r>
+      <w:commentRangeEnd w:id="1"/>
+      <w:r>
+        <w:rPr>
+          <w:rStyle w:val="Kommentarzeichen"/>
+        </w:rPr>
+        <w:commentReference w:id="1"/>
+      </w:r>
+      <w:r>
+        <w:t xml:space="preserve"> in a file (depends on file format) to provide translators with more information. </w:t>
+      </w:r>
+      <w:r>
+        <w:t>You can also add</w:t>
+      </w:r>
+      <w:r>
+        <w:t xml:space="preserve"> a description, visible in the side panel.</w:t>
       </w:r>
     </w:p>
     <w:p/>
@@ -77,6 +160,7 @@
       <w:r>
         <w:rPr>
           <w:rFonts w:ascii="MS Mincho" w:eastAsia="MS Mincho" w:hAnsi="MS Mincho" w:cs="MS Mincho"/>
+          <w:color w:val="C00000"/>
         </w:rPr>
         <w:t>❤</w:t>
       </w:r>
@@ -90,6 +174,41 @@
     </w:sectPr>
   </w:body>
 </w:document>
+</file>
+
+<file path=word/comments.xml><?xml version="1.0" encoding="utf-8"?>
+<w:comments xmlns:wpc="http://schemas.microsoft.com/office/word/2010/wordprocessingCanvas" xmlns:mo="http://schemas.microsoft.com/office/mac/office/2008/main" xmlns:mc="http://schemas.openxmlformats.org/markup-compatibility/2006" xmlns:mv="urn:schemas-microsoft-com:mac:vml" xmlns:o="urn:schemas-microsoft-com:office:office" xmlns:r="http://schemas.openxmlformats.org/officeDocument/2006/relationships" xmlns:m="http://schemas.openxmlformats.org/officeDocument/2006/math" xmlns:v="urn:schemas-microsoft-com:vml" xmlns:wp14="http://schemas.microsoft.com/office/word/2010/wordprocessingDrawing" xmlns:wp="http://schemas.openxmlformats.org/drawingml/2006/wordprocessingDrawing" xmlns:w10="urn:schemas-microsoft-com:office:word" xmlns:w="http://schemas.openxmlformats.org/wordprocessingml/2006/main" xmlns:w14="http://schemas.microsoft.com/office/word/2010/wordml" xmlns:w15="http://schemas.microsoft.com/office/word/2012/wordml" xmlns:wpg="http://schemas.microsoft.com/office/word/2010/wordprocessingGroup" xmlns:wpi="http://schemas.microsoft.com/office/word/2010/wordprocessingInk" xmlns:wne="http://schemas.microsoft.com/office/word/2006/wordml" xmlns:wps="http://schemas.microsoft.com/office/word/2010/wordprocessingShape" mc:Ignorable="w14 w15 wp14">
+  <w:comment w:id="1" w:author="Microsoft Office-Anwender" w:date="2016-07-20T10:46:00Z" w:initials="Office">
+    <w:p>
+      <w:pPr>
+        <w:pStyle w:val="Kommentartext"/>
+      </w:pPr>
+      <w:r>
+        <w:rPr>
+          <w:rStyle w:val="Kommentarzeichen"/>
+        </w:rPr>
+        <w:annotationRef/>
+      </w:r>
+      <w:r>
+        <w:t>This is a comment</w:t>
+      </w:r>
+    </w:p>
+  </w:comment>
+</w:comments>
+</file>
+
+<file path=word/commentsExtended.xml><?xml version="1.0" encoding="utf-8"?>
+<w15:commentsEx xmlns:wpc="http://schemas.microsoft.com/office/word/2010/wordprocessingCanvas" xmlns:mo="http://schemas.microsoft.com/office/mac/office/2008/main" xmlns:mc="http://schemas.openxmlformats.org/markup-compatibility/2006" xmlns:mv="urn:schemas-microsoft-com:mac:vml" xmlns:o="urn:schemas-microsoft-com:office:office" xmlns:r="http://schemas.openxmlformats.org/officeDocument/2006/relationships" xmlns:m="http://schemas.openxmlformats.org/officeDocument/2006/math" xmlns:v="urn:schemas-microsoft-com:vml" xmlns:wp14="http://schemas.microsoft.com/office/word/2010/wordprocessingDrawing" xmlns:wp="http://schemas.openxmlformats.org/drawingml/2006/wordprocessingDrawing" xmlns:w10="urn:schemas-microsoft-com:office:word" xmlns:w="http://schemas.openxmlformats.org/wordprocessingml/2006/main" xmlns:w14="http://schemas.microsoft.com/office/word/2010/wordml" xmlns:w15="http://schemas.microsoft.com/office/word/2012/wordml" xmlns:wpg="http://schemas.microsoft.com/office/word/2010/wordprocessingGroup" xmlns:wpi="http://schemas.microsoft.com/office/word/2010/wordprocessingInk" xmlns:wne="http://schemas.microsoft.com/office/word/2006/wordml" xmlns:wps="http://schemas.microsoft.com/office/word/2010/wordprocessingShape" mc:Ignorable="w14 w15 wp14">
+  <w15:commentEx w15:paraId="1A8DE406" w15:done="0"/>
+</w15:commentsEx>
+</file>
+
+<file path=word/people.xml><?xml version="1.0" encoding="utf-8"?>
+<w15:people xmlns:wpc="http://schemas.microsoft.com/office/word/2010/wordprocessingCanvas" xmlns:mo="http://schemas.microsoft.com/office/mac/office/2008/main" xmlns:mc="http://schemas.openxmlformats.org/markup-compatibility/2006" xmlns:mv="urn:schemas-microsoft-com:mac:vml" xmlns:o="urn:schemas-microsoft-com:office:office" xmlns:r="http://schemas.openxmlformats.org/officeDocument/2006/relationships" xmlns:m="http://schemas.openxmlformats.org/officeDocument/2006/math" xmlns:v="urn:schemas-microsoft-com:vml" xmlns:wp14="http://schemas.microsoft.com/office/word/2010/wordprocessingDrawing" xmlns:wp="http://schemas.openxmlformats.org/drawingml/2006/wordprocessingDrawing" xmlns:w10="urn:schemas-microsoft-com:office:word" xmlns:w="http://schemas.openxmlformats.org/wordprocessingml/2006/main" xmlns:w14="http://schemas.microsoft.com/office/word/2010/wordml" xmlns:w15="http://schemas.microsoft.com/office/word/2012/wordml" xmlns:wpg="http://schemas.microsoft.com/office/word/2010/wordprocessingGroup" xmlns:wpi="http://schemas.microsoft.com/office/word/2010/wordprocessingInk" xmlns:wne="http://schemas.microsoft.com/office/word/2006/wordml" xmlns:wps="http://schemas.microsoft.com/office/word/2010/wordprocessingShape" mc:Ignorable="w14 w15 wp14">
+  <w15:person w15:author="Microsoft Office-Anwender">
+    <w15:presenceInfo w15:providerId="None" w15:userId="Microsoft Office-Anwender"/>
+  </w15:person>
+</w15:people>
 </file>
 
 <file path=word/styles.xml><?xml version="1.0" encoding="utf-8"?>
@@ -518,6 +637,92 @@
     <w:semiHidden/>
     <w:unhideWhenUsed/>
   </w:style>
+  <w:style w:type="character" w:styleId="Kommentarzeichen">
+    <w:name w:val="annotation reference"/>
+    <w:basedOn w:val="Absatz-Standardschriftart"/>
+    <w:uiPriority w:val="99"/>
+    <w:semiHidden/>
+    <w:unhideWhenUsed/>
+    <w:rsid w:val="003E28FD"/>
+    <w:rPr>
+      <w:sz w:val="18"/>
+      <w:szCs w:val="18"/>
+    </w:rPr>
+  </w:style>
+  <w:style w:type="paragraph" w:styleId="Kommentartext">
+    <w:name w:val="annotation text"/>
+    <w:basedOn w:val="Standard"/>
+    <w:link w:val="KommentartextZchn"/>
+    <w:uiPriority w:val="99"/>
+    <w:semiHidden/>
+    <w:unhideWhenUsed/>
+    <w:rsid w:val="003E28FD"/>
+  </w:style>
+  <w:style w:type="character" w:customStyle="1" w:styleId="KommentartextZchn">
+    <w:name w:val="Kommentartext Zchn"/>
+    <w:basedOn w:val="Absatz-Standardschriftart"/>
+    <w:link w:val="Kommentartext"/>
+    <w:uiPriority w:val="99"/>
+    <w:semiHidden/>
+    <w:rsid w:val="003E28FD"/>
+  </w:style>
+  <w:style w:type="paragraph" w:styleId="Kommentarthema">
+    <w:name w:val="annotation subject"/>
+    <w:basedOn w:val="Kommentartext"/>
+    <w:next w:val="Kommentartext"/>
+    <w:link w:val="KommentarthemaZchn"/>
+    <w:uiPriority w:val="99"/>
+    <w:semiHidden/>
+    <w:unhideWhenUsed/>
+    <w:rsid w:val="003E28FD"/>
+    <w:rPr>
+      <w:b/>
+      <w:bCs/>
+      <w:sz w:val="20"/>
+      <w:szCs w:val="20"/>
+    </w:rPr>
+  </w:style>
+  <w:style w:type="character" w:customStyle="1" w:styleId="KommentarthemaZchn">
+    <w:name w:val="Kommentarthema Zchn"/>
+    <w:basedOn w:val="KommentartextZchn"/>
+    <w:link w:val="Kommentarthema"/>
+    <w:uiPriority w:val="99"/>
+    <w:semiHidden/>
+    <w:rsid w:val="003E28FD"/>
+    <w:rPr>
+      <w:b/>
+      <w:bCs/>
+      <w:sz w:val="20"/>
+      <w:szCs w:val="20"/>
+    </w:rPr>
+  </w:style>
+  <w:style w:type="paragraph" w:styleId="Sprechblasentext">
+    <w:name w:val="Balloon Text"/>
+    <w:basedOn w:val="Standard"/>
+    <w:link w:val="SprechblasentextZchn"/>
+    <w:uiPriority w:val="99"/>
+    <w:semiHidden/>
+    <w:unhideWhenUsed/>
+    <w:rsid w:val="003E28FD"/>
+    <w:rPr>
+      <w:rFonts w:ascii="Times New Roman" w:hAnsi="Times New Roman" w:cs="Times New Roman"/>
+      <w:sz w:val="18"/>
+      <w:szCs w:val="18"/>
+    </w:rPr>
+  </w:style>
+  <w:style w:type="character" w:customStyle="1" w:styleId="SprechblasentextZchn">
+    <w:name w:val="Sprechblasentext Zchn"/>
+    <w:basedOn w:val="Absatz-Standardschriftart"/>
+    <w:link w:val="Sprechblasentext"/>
+    <w:uiPriority w:val="99"/>
+    <w:semiHidden/>
+    <w:rsid w:val="003E28FD"/>
+    <w:rPr>
+      <w:rFonts w:ascii="Times New Roman" w:hAnsi="Times New Roman" w:cs="Times New Roman"/>
+      <w:sz w:val="18"/>
+      <w:szCs w:val="18"/>
+    </w:rPr>
+  </w:style>
 </w:styles>
 </file>
 

</xml_diff>

<commit_message>
word: update comment author
</commit_message>
<xml_diff>
--- a/DOCX/example.en.docx
+++ b/DOCX/example.en.docx
@@ -62,12 +62,7 @@
         <w:br/>
       </w:r>
       <w:r>
-        <w:t>You can see other shortcuts by pressing C</w:t>
-      </w:r>
-      <w:bookmarkStart w:id="0" w:name="_GoBack"/>
-      <w:bookmarkEnd w:id="0"/>
-      <w:r>
-        <w:t>TRL+H!</w:t>
+        <w:t>You can see other shortcuts by pressing CTRL+H!</w:t>
       </w:r>
     </w:p>
     <w:p/>
@@ -131,19 +126,24 @@
       <w:r>
         <w:t xml:space="preserve">Dear developers, you are the masters of translation files. Add </w:t>
       </w:r>
-      <w:commentRangeStart w:id="1"/>
+      <w:commentRangeStart w:id="0"/>
       <w:r>
         <w:t>comments</w:t>
       </w:r>
-      <w:commentRangeEnd w:id="1"/>
+      <w:bookmarkStart w:id="1" w:name="_GoBack"/>
+      <w:bookmarkEnd w:id="1"/>
+      <w:commentRangeEnd w:id="0"/>
+      <w:r>
+        <w:t xml:space="preserve"> in</w:t>
+      </w:r>
       <w:r>
         <w:rPr>
           <w:rStyle w:val="Kommentarzeichen"/>
         </w:rPr>
-        <w:commentReference w:id="1"/>
-      </w:r>
-      <w:r>
-        <w:t xml:space="preserve"> in a file (depends on file format) to provide translators with more information. </w:t>
+        <w:commentReference w:id="0"/>
+      </w:r>
+      <w:r>
+        <w:t xml:space="preserve"> a file (depends on file format) to provide translators with more information. </w:t>
       </w:r>
       <w:r>
         <w:t>You can also add</w:t>
@@ -178,7 +178,7 @@
 
 <file path=word/comments.xml><?xml version="1.0" encoding="utf-8"?>
 <w:comments xmlns:wpc="http://schemas.microsoft.com/office/word/2010/wordprocessingCanvas" xmlns:mo="http://schemas.microsoft.com/office/mac/office/2008/main" xmlns:mc="http://schemas.openxmlformats.org/markup-compatibility/2006" xmlns:mv="urn:schemas-microsoft-com:mac:vml" xmlns:o="urn:schemas-microsoft-com:office:office" xmlns:r="http://schemas.openxmlformats.org/officeDocument/2006/relationships" xmlns:m="http://schemas.openxmlformats.org/officeDocument/2006/math" xmlns:v="urn:schemas-microsoft-com:vml" xmlns:wp14="http://schemas.microsoft.com/office/word/2010/wordprocessingDrawing" xmlns:wp="http://schemas.openxmlformats.org/drawingml/2006/wordprocessingDrawing" xmlns:w10="urn:schemas-microsoft-com:office:word" xmlns:w="http://schemas.openxmlformats.org/wordprocessingml/2006/main" xmlns:w14="http://schemas.microsoft.com/office/word/2010/wordml" xmlns:w15="http://schemas.microsoft.com/office/word/2012/wordml" xmlns:wpg="http://schemas.microsoft.com/office/word/2010/wordprocessingGroup" xmlns:wpi="http://schemas.microsoft.com/office/word/2010/wordprocessingInk" xmlns:wne="http://schemas.microsoft.com/office/word/2006/wordml" xmlns:wps="http://schemas.microsoft.com/office/word/2010/wordprocessingShape" mc:Ignorable="w14 w15 wp14">
-  <w:comment w:id="1" w:author="Microsoft Office-Anwender" w:date="2016-07-20T10:46:00Z" w:initials="Office">
+  <w:comment w:id="0" w:author="Betty" w:date="2016-07-20T10:50:00Z" w:initials="BS">
     <w:p>
       <w:pPr>
         <w:pStyle w:val="Kommentartext"/>
@@ -199,14 +199,14 @@
 
 <file path=word/commentsExtended.xml><?xml version="1.0" encoding="utf-8"?>
 <w15:commentsEx xmlns:wpc="http://schemas.microsoft.com/office/word/2010/wordprocessingCanvas" xmlns:mo="http://schemas.microsoft.com/office/mac/office/2008/main" xmlns:mc="http://schemas.openxmlformats.org/markup-compatibility/2006" xmlns:mv="urn:schemas-microsoft-com:mac:vml" xmlns:o="urn:schemas-microsoft-com:office:office" xmlns:r="http://schemas.openxmlformats.org/officeDocument/2006/relationships" xmlns:m="http://schemas.openxmlformats.org/officeDocument/2006/math" xmlns:v="urn:schemas-microsoft-com:vml" xmlns:wp14="http://schemas.microsoft.com/office/word/2010/wordprocessingDrawing" xmlns:wp="http://schemas.openxmlformats.org/drawingml/2006/wordprocessingDrawing" xmlns:w10="urn:schemas-microsoft-com:office:word" xmlns:w="http://schemas.openxmlformats.org/wordprocessingml/2006/main" xmlns:w14="http://schemas.microsoft.com/office/word/2010/wordml" xmlns:w15="http://schemas.microsoft.com/office/word/2012/wordml" xmlns:wpg="http://schemas.microsoft.com/office/word/2010/wordprocessingGroup" xmlns:wpi="http://schemas.microsoft.com/office/word/2010/wordprocessingInk" xmlns:wne="http://schemas.microsoft.com/office/word/2006/wordml" xmlns:wps="http://schemas.microsoft.com/office/word/2010/wordprocessingShape" mc:Ignorable="w14 w15 wp14">
-  <w15:commentEx w15:paraId="1A8DE406" w15:done="0"/>
+  <w15:commentEx w15:paraId="02634EEE" w15:done="0"/>
 </w15:commentsEx>
 </file>
 
 <file path=word/people.xml><?xml version="1.0" encoding="utf-8"?>
 <w15:people xmlns:wpc="http://schemas.microsoft.com/office/word/2010/wordprocessingCanvas" xmlns:mo="http://schemas.microsoft.com/office/mac/office/2008/main" xmlns:mc="http://schemas.openxmlformats.org/markup-compatibility/2006" xmlns:mv="urn:schemas-microsoft-com:mac:vml" xmlns:o="urn:schemas-microsoft-com:office:office" xmlns:r="http://schemas.openxmlformats.org/officeDocument/2006/relationships" xmlns:m="http://schemas.openxmlformats.org/officeDocument/2006/math" xmlns:v="urn:schemas-microsoft-com:vml" xmlns:wp14="http://schemas.microsoft.com/office/word/2010/wordprocessingDrawing" xmlns:wp="http://schemas.openxmlformats.org/drawingml/2006/wordprocessingDrawing" xmlns:w10="urn:schemas-microsoft-com:office:word" xmlns:w="http://schemas.openxmlformats.org/wordprocessingml/2006/main" xmlns:w14="http://schemas.microsoft.com/office/word/2010/wordml" xmlns:w15="http://schemas.microsoft.com/office/word/2012/wordml" xmlns:wpg="http://schemas.microsoft.com/office/word/2010/wordprocessingGroup" xmlns:wpi="http://schemas.microsoft.com/office/word/2010/wordprocessingInk" xmlns:wne="http://schemas.microsoft.com/office/word/2006/wordml" xmlns:wps="http://schemas.microsoft.com/office/word/2010/wordprocessingShape" mc:Ignorable="w14 w15 wp14">
-  <w15:person w15:author="Microsoft Office-Anwender">
-    <w15:presenceInfo w15:providerId="None" w15:userId="Microsoft Office-Anwender"/>
+  <w15:person w15:author="Betty">
+    <w15:presenceInfo w15:providerId="None" w15:userId="Betty"/>
   </w15:person>
 </w15:people>
 </file>

</xml_diff>

<commit_message>
fix word edit revisions
</commit_message>
<xml_diff>
--- a/DOCX/example.en.docx
+++ b/DOCX/example.en.docx
@@ -18,15 +18,7 @@
     <w:p/>
     <w:p>
       <w:r>
-        <w:t xml:space="preserve">A section of text like this is known as a text segment. Start </w:t>
-      </w:r>
-      <w:proofErr w:type="spellStart"/>
-      <w:r>
-        <w:t>rockin</w:t>
-      </w:r>
-      <w:proofErr w:type="spellEnd"/>
-      <w:r>
-        <w:t>' your translations now!</w:t>
+        <w:t>A section of text like this is known as a text segment. Start rockin' your translations now!</w:t>
       </w:r>
     </w:p>
     <w:p/>
@@ -44,23 +36,19 @@
     <w:p/>
     <w:p>
       <w:r>
-        <w:t>Keep your fingers off the mouse. Master your keyboard: Change the status by using one of the shortcut keys:</w:t>
-      </w:r>
-      <w:r>
-        <w:t xml:space="preserve"> e.g. </w:t>
+        <w:t xml:space="preserve">Keep your fingers off the mouse. Master your keyboard: Change the status by using one of the shortcut keys: e.g. </w:t>
       </w:r>
       <w:r>
         <w:rPr>
-          <w:color w:val="4175D4"/>
+          <w:color w:val="4074D1"/>
         </w:rPr>
         <w:t>CTRL+K = Translated</w:t>
       </w:r>
       <w:r>
         <w:t>.</w:t>
       </w:r>
-      <w:r>
-        <w:br/>
-      </w:r>
+    </w:p>
+    <w:p>
       <w:r>
         <w:t>You can see other shortcuts by pressing CTRL+H!</w:t>
       </w:r>
@@ -68,51 +56,16 @@
     <w:p/>
     <w:p>
       <w:r>
-        <w:t xml:space="preserve">We just like to see you happy, that's why </w:t>
-      </w:r>
-      <w:proofErr w:type="spellStart"/>
-      <w:r>
-        <w:t>LingoChecks</w:t>
-      </w:r>
-      <w:proofErr w:type="spellEnd"/>
-      <w:r>
-        <w:t xml:space="preserve"> automatically check</w:t>
-      </w:r>
-      <w:r>
-        <w:t xml:space="preserve"> translations for predetermined criteria.</w:t>
-      </w:r>
-      <w:r>
-        <w:br/>
-      </w:r>
-      <w:r>
-        <w:t xml:space="preserve">Among other checks </w:t>
-      </w:r>
-      <w:proofErr w:type="spellStart"/>
-      <w:r>
-        <w:t>LingoHub</w:t>
-      </w:r>
-      <w:proofErr w:type="spellEnd"/>
-      <w:r>
-        <w:t xml:space="preserve"> verifies if</w:t>
-      </w:r>
-      <w:r>
-        <w:t xml:space="preserve"> </w:t>
+        <w:t xml:space="preserve">We just like to see you happy, that’s why LingoChecks automatically check translations for predetermined criteria. Among other checks LingoHub verifies if </w:t>
       </w:r>
       <w:r>
         <w:rPr>
           <w:b/>
-          <w:i/>
         </w:rPr>
         <w:t>formats inside the Word Document</w:t>
       </w:r>
       <w:r>
-        <w:t xml:space="preserve"> is </w:t>
-      </w:r>
-      <w:r>
-        <w:t>used</w:t>
-      </w:r>
-      <w:r>
-        <w:t xml:space="preserve"> in the original text are also present in translated texts.</w:t>
+        <w:t xml:space="preserve"> are used in the original text are also present in translated texts.</w:t>
       </w:r>
     </w:p>
     <w:p/>
@@ -124,18 +77,13 @@
     <w:p/>
     <w:p>
       <w:r>
-        <w:t xml:space="preserve">Dear developers, you are the masters of translation files. Add </w:t>
+        <w:t xml:space="preserve">You are the master of translation files. Add </w:t>
       </w:r>
       <w:commentRangeStart w:id="0"/>
       <w:r>
         <w:t>comments</w:t>
       </w:r>
-      <w:bookmarkStart w:id="1" w:name="_GoBack"/>
-      <w:bookmarkEnd w:id="1"/>
       <w:commentRangeEnd w:id="0"/>
-      <w:r>
-        <w:t xml:space="preserve"> in</w:t>
-      </w:r>
       <w:r>
         <w:rPr>
           <w:rStyle w:val="Kommentarzeichen"/>
@@ -143,13 +91,7 @@
         <w:commentReference w:id="0"/>
       </w:r>
       <w:r>
-        <w:t xml:space="preserve"> a file (depends on file format) to provide translators with more information. </w:t>
-      </w:r>
-      <w:r>
-        <w:t>You can also add</w:t>
-      </w:r>
-      <w:r>
-        <w:t xml:space="preserve"> a description, visible in the side panel.</w:t>
+        <w:t xml:space="preserve"> in a file (depends on file format) to provide translators with more information. You can also add a description, visible in the side panel.</w:t>
       </w:r>
     </w:p>
     <w:p/>
@@ -178,7 +120,7 @@
 
 <file path=word/comments.xml><?xml version="1.0" encoding="utf-8"?>
 <w:comments xmlns:wpc="http://schemas.microsoft.com/office/word/2010/wordprocessingCanvas" xmlns:mo="http://schemas.microsoft.com/office/mac/office/2008/main" xmlns:mc="http://schemas.openxmlformats.org/markup-compatibility/2006" xmlns:mv="urn:schemas-microsoft-com:mac:vml" xmlns:o="urn:schemas-microsoft-com:office:office" xmlns:r="http://schemas.openxmlformats.org/officeDocument/2006/relationships" xmlns:m="http://schemas.openxmlformats.org/officeDocument/2006/math" xmlns:v="urn:schemas-microsoft-com:vml" xmlns:wp14="http://schemas.microsoft.com/office/word/2010/wordprocessingDrawing" xmlns:wp="http://schemas.openxmlformats.org/drawingml/2006/wordprocessingDrawing" xmlns:w10="urn:schemas-microsoft-com:office:word" xmlns:w="http://schemas.openxmlformats.org/wordprocessingml/2006/main" xmlns:w14="http://schemas.microsoft.com/office/word/2010/wordml" xmlns:w15="http://schemas.microsoft.com/office/word/2012/wordml" xmlns:wpg="http://schemas.microsoft.com/office/word/2010/wordprocessingGroup" xmlns:wpi="http://schemas.microsoft.com/office/word/2010/wordprocessingInk" xmlns:wne="http://schemas.microsoft.com/office/word/2006/wordml" xmlns:wps="http://schemas.microsoft.com/office/word/2010/wordprocessingShape" mc:Ignorable="w14 w15 wp14">
-  <w:comment w:id="0" w:author="Betty" w:date="2016-07-20T10:50:00Z" w:initials="BS">
+  <w:comment w:id="0" w:author="Betty" w:date="2016-07-20T11:03:00Z" w:initials="BS">
     <w:p>
       <w:pPr>
         <w:pStyle w:val="Kommentartext"/>
@@ -192,6 +134,8 @@
       <w:r>
         <w:t>This is a comment</w:t>
       </w:r>
+      <w:bookmarkStart w:id="1" w:name="_GoBack"/>
+      <w:bookmarkEnd w:id="1"/>
     </w:p>
   </w:comment>
 </w:comments>
@@ -199,7 +143,7 @@
 
 <file path=word/commentsExtended.xml><?xml version="1.0" encoding="utf-8"?>
 <w15:commentsEx xmlns:wpc="http://schemas.microsoft.com/office/word/2010/wordprocessingCanvas" xmlns:mo="http://schemas.microsoft.com/office/mac/office/2008/main" xmlns:mc="http://schemas.openxmlformats.org/markup-compatibility/2006" xmlns:mv="urn:schemas-microsoft-com:mac:vml" xmlns:o="urn:schemas-microsoft-com:office:office" xmlns:r="http://schemas.openxmlformats.org/officeDocument/2006/relationships" xmlns:m="http://schemas.openxmlformats.org/officeDocument/2006/math" xmlns:v="urn:schemas-microsoft-com:vml" xmlns:wp14="http://schemas.microsoft.com/office/word/2010/wordprocessingDrawing" xmlns:wp="http://schemas.openxmlformats.org/drawingml/2006/wordprocessingDrawing" xmlns:w10="urn:schemas-microsoft-com:office:word" xmlns:w="http://schemas.openxmlformats.org/wordprocessingml/2006/main" xmlns:w14="http://schemas.microsoft.com/office/word/2010/wordml" xmlns:w15="http://schemas.microsoft.com/office/word/2012/wordml" xmlns:wpg="http://schemas.microsoft.com/office/word/2010/wordprocessingGroup" xmlns:wpi="http://schemas.microsoft.com/office/word/2010/wordprocessingInk" xmlns:wne="http://schemas.microsoft.com/office/word/2006/wordml" xmlns:wps="http://schemas.microsoft.com/office/word/2010/wordprocessingShape" mc:Ignorable="w14 w15 wp14">
-  <w15:commentEx w15:paraId="02634EEE" w15:done="0"/>
+  <w15:commentEx w15:paraId="2EBDC066" w15:done="0"/>
 </w15:commentsEx>
 </file>
 

</xml_diff>